<commit_message>
Terminei as boas práticas em css
Coloquei o banner como imagem no css e tirei do html, uma vez que ele não é propriamente um conteúdo, apenas ilustração
</commit_message>
<xml_diff>
--- a/Formação HTML && CSS3/Arquitetura CSS - Descomplicando os Problemas/Arquitetura CSS – Descomplicando os Problemas.docx
+++ b/Formação HTML && CSS3/Arquitetura CSS - Descomplicando os Problemas/Arquitetura CSS – Descomplicando os Problemas.docx
@@ -963,6 +963,78 @@
           <w:szCs w:val="24"/>
         </w:rPr>
         <w:t>, para que dessa forma as imagens fiquem circulares.</w:t>
+      </w:r>
+    </w:p>
+    <w:p>
+      <w:pPr>
+        <w:pStyle w:val="PargrafodaLista"/>
+        <w:numPr>
+          <w:ilvl w:val="1"/>
+          <w:numId w:val="1"/>
+        </w:numPr>
+        <w:spacing w:line="360" w:lineRule="auto"/>
+        <w:jc w:val="both"/>
+        <w:rPr>
+          <w:rFonts w:ascii="Times New Roman" w:hAnsi="Times New Roman" w:cs="Times New Roman"/>
+          <w:b/>
+          <w:bCs/>
+          <w:sz w:val="24"/>
+          <w:szCs w:val="24"/>
+          <w:u w:val="single"/>
+        </w:rPr>
+      </w:pPr>
+      <w:r>
+        <w:rPr>
+          <w:rFonts w:ascii="Times New Roman" w:hAnsi="Times New Roman" w:cs="Times New Roman"/>
+          <w:sz w:val="24"/>
+          <w:szCs w:val="24"/>
+        </w:rPr>
+        <w:t xml:space="preserve"> Uma boa prática é colocar todas as propriedades de css em ordem alfabética.</w:t>
+      </w:r>
+    </w:p>
+    <w:p>
+      <w:pPr>
+        <w:pStyle w:val="PargrafodaLista"/>
+        <w:numPr>
+          <w:ilvl w:val="1"/>
+          <w:numId w:val="1"/>
+        </w:numPr>
+        <w:spacing w:line="360" w:lineRule="auto"/>
+        <w:jc w:val="both"/>
+        <w:rPr>
+          <w:rFonts w:ascii="Times New Roman" w:hAnsi="Times New Roman" w:cs="Times New Roman"/>
+          <w:b/>
+          <w:bCs/>
+          <w:sz w:val="24"/>
+          <w:szCs w:val="24"/>
+          <w:u w:val="single"/>
+        </w:rPr>
+      </w:pPr>
+      <w:r>
+        <w:rPr>
+          <w:rFonts w:ascii="Times New Roman" w:hAnsi="Times New Roman" w:cs="Times New Roman"/>
+          <w:sz w:val="24"/>
+          <w:szCs w:val="24"/>
+        </w:rPr>
+        <w:t xml:space="preserve">Podemos substituir todos esses parâmetros e colcoar apenas o </w:t>
+      </w:r>
+      <w:r>
+        <w:rPr>
+          <w:rFonts w:ascii="Times New Roman" w:hAnsi="Times New Roman" w:cs="Times New Roman"/>
+          <w:i/>
+          <w:iCs/>
+          <w:sz w:val="24"/>
+          <w:szCs w:val="24"/>
+        </w:rPr>
+        <w:t>background: url(‘../caminho/da/imagem.jpg’) no-repeat center / cover;</w:t>
+      </w:r>
+      <w:r>
+        <w:rPr>
+          <w:rFonts w:ascii="Times New Roman" w:hAnsi="Times New Roman" w:cs="Times New Roman"/>
+          <w:sz w:val="24"/>
+          <w:szCs w:val="24"/>
+        </w:rPr>
+        <w:t>, dessa forma utilizando apenas 1 linha de código ao invés de 4.</w:t>
       </w:r>
     </w:p>
     <w:sectPr>

</xml_diff>